<commit_message>
* project "SpringIO":    + add the new example (constructor based dependency injection)    ! update Spring Core.docx
</commit_message>
<xml_diff>
--- a/Spring/SpringIO/docs/Spring Core.docx
+++ b/Spring/SpringIO/docs/Spring Core.docx
@@ -716,23 +716,7 @@
           <w:sz w:val="24"/>
           <w:szCs w:val="24"/>
         </w:rPr>
-        <w:t xml:space="preserve">A Spring IoC container manages one or more beans. These beans are created with the configuration metadata that you supply to the container (for example, in the form of XML </w:t>
-      </w:r>
-      <w:r>
-        <w:rPr>
-          <w:rFonts w:ascii="Times New Roman" w:hAnsi="Times New Roman" w:cs="Times New Roman"/>
-          <w:sz w:val="24"/>
-          <w:szCs w:val="24"/>
-        </w:rPr>
-        <w:t>&lt;bean/&gt;</w:t>
-      </w:r>
-      <w:r>
-        <w:rPr>
-          <w:rFonts w:ascii="Times New Roman" w:hAnsi="Times New Roman" w:cs="Times New Roman"/>
-          <w:sz w:val="24"/>
-          <w:szCs w:val="24"/>
-        </w:rPr>
-        <w:t xml:space="preserve"> definitions).</w:t>
+        <w:t>A Spring IoC container manages one or more beans. These beans are created with the configuration metadata that you supply to the container (for example, in the form of XML &lt;bean/&gt; definitions).</w:t>
       </w:r>
     </w:p>
     <w:p>
@@ -1247,23 +1231,7 @@
           <w:sz w:val="24"/>
           <w:szCs w:val="24"/>
         </w:rPr>
-        <w:t>Every bean has one or more identifiers. These identifiers must be unique within the container that hosts the bean. A bean usually has only one identifier. However, if it requires more than one, the extra ones can be considered aliases.</w:t>
-      </w:r>
-      <w:r>
-        <w:rPr>
-          <w:rFonts w:ascii="Times New Roman" w:hAnsi="Times New Roman" w:cs="Times New Roman"/>
-          <w:sz w:val="24"/>
-          <w:szCs w:val="24"/>
-        </w:rPr>
-        <w:t xml:space="preserve"> </w:t>
-      </w:r>
-      <w:r>
-        <w:rPr>
-          <w:rFonts w:ascii="Times New Roman" w:hAnsi="Times New Roman" w:cs="Times New Roman"/>
-          <w:sz w:val="24"/>
-          <w:szCs w:val="24"/>
-        </w:rPr>
-        <w:t>In XML-based configuration metadata, you use</w:t>
+        <w:t>Every bean has one or more identifiers. These identifiers must be unique within the container that hosts the bean. A bean usually has only one identifier. However, if it requires more than one, the extra ones can be considered aliases. In XML-based configuration metadata, you use</w:t>
       </w:r>
       <w:r>
         <w:rPr>
@@ -1444,10 +1412,7 @@
         <w:t>to</w:t>
       </w:r>
       <w:r>
-        <w:t xml:space="preserve"> specify the bean identifiers.</w:t>
-      </w:r>
-      <w:r>
-        <w:t xml:space="preserve"> </w:t>
+        <w:t xml:space="preserve"> specify the bean identifiers. </w:t>
       </w:r>
       <w:r>
         <w:t xml:space="preserve">The </w:t>
@@ -1545,18 +1510,6 @@
     </w:p>
     <w:p>
       <w:pPr>
-        <w:ind w:firstLine="567"/>
-        <w:rPr>
-          <w:rFonts w:ascii="Times New Roman" w:hAnsi="Times New Roman" w:cs="Times New Roman"/>
-          <w:sz w:val="24"/>
-          <w:szCs w:val="24"/>
-        </w:rPr>
-      </w:pPr>
-      <w:bookmarkStart w:id="0" w:name="_GoBack"/>
-      <w:bookmarkEnd w:id="0"/>
-    </w:p>
-    <w:p>
-      <w:pPr>
         <w:pStyle w:val="Heading1"/>
         <w:numPr>
           <w:ilvl w:val="0"/>
@@ -1577,7 +1530,250 @@
           <w:sz w:val="32"/>
           <w:szCs w:val="24"/>
         </w:rPr>
+        <w:t>Dependency injection</w:t>
+      </w:r>
+    </w:p>
+    <w:p>
+      <w:pPr>
+        <w:ind w:firstLine="567"/>
+        <w:rPr>
+          <w:rFonts w:ascii="Times New Roman" w:hAnsi="Times New Roman" w:cs="Times New Roman"/>
+          <w:noProof/>
+          <w:sz w:val="24"/>
+          <w:szCs w:val="24"/>
+        </w:rPr>
+      </w:pPr>
+      <w:r>
+        <w:rPr>
+          <w:rFonts w:ascii="Times New Roman" w:hAnsi="Times New Roman" w:cs="Times New Roman"/>
+          <w:noProof/>
+          <w:sz w:val="24"/>
+          <w:szCs w:val="24"/>
+        </w:rPr>
+        <w:t>Dependency injection (DI) is a process whereby objects define their dependencies only through</w:t>
+      </w:r>
+      <w:r>
+        <w:rPr>
+          <w:rFonts w:ascii="Times New Roman" w:hAnsi="Times New Roman" w:cs="Times New Roman"/>
+          <w:noProof/>
+          <w:sz w:val="24"/>
+          <w:szCs w:val="24"/>
+        </w:rPr>
+        <w:t>:</w:t>
+      </w:r>
+    </w:p>
+    <w:p>
+      <w:pPr>
+        <w:pStyle w:val="ListParagraph"/>
+        <w:numPr>
+          <w:ilvl w:val="0"/>
+          <w:numId w:val="8"/>
+        </w:numPr>
+        <w:rPr>
+          <w:rFonts w:ascii="Times New Roman" w:hAnsi="Times New Roman" w:cs="Times New Roman"/>
+          <w:noProof/>
+          <w:sz w:val="24"/>
+          <w:szCs w:val="24"/>
+        </w:rPr>
+      </w:pPr>
+      <w:r>
+        <w:rPr>
+          <w:rFonts w:ascii="Times New Roman" w:hAnsi="Times New Roman" w:cs="Times New Roman"/>
+          <w:noProof/>
+          <w:sz w:val="24"/>
+          <w:szCs w:val="24"/>
+        </w:rPr>
+        <w:t>constructor arguments</w:t>
+      </w:r>
+      <w:r>
+        <w:rPr>
+          <w:rFonts w:ascii="Times New Roman" w:hAnsi="Times New Roman" w:cs="Times New Roman"/>
+          <w:noProof/>
+          <w:sz w:val="24"/>
+          <w:szCs w:val="24"/>
+        </w:rPr>
+        <w:t>;</w:t>
+      </w:r>
+    </w:p>
+    <w:p>
+      <w:pPr>
+        <w:pStyle w:val="ListParagraph"/>
+        <w:numPr>
+          <w:ilvl w:val="0"/>
+          <w:numId w:val="8"/>
+        </w:numPr>
+        <w:rPr>
+          <w:rFonts w:ascii="Times New Roman" w:hAnsi="Times New Roman" w:cs="Times New Roman"/>
+          <w:noProof/>
+          <w:sz w:val="24"/>
+          <w:szCs w:val="24"/>
+        </w:rPr>
+      </w:pPr>
+      <w:r>
+        <w:rPr>
+          <w:rFonts w:ascii="Times New Roman" w:hAnsi="Times New Roman" w:cs="Times New Roman"/>
+          <w:noProof/>
+          <w:sz w:val="24"/>
+          <w:szCs w:val="24"/>
+        </w:rPr>
         <w:lastRenderedPageBreak/>
+        <w:t>arguments to a factory method</w:t>
+      </w:r>
+      <w:r>
+        <w:rPr>
+          <w:rFonts w:ascii="Times New Roman" w:hAnsi="Times New Roman" w:cs="Times New Roman"/>
+          <w:noProof/>
+          <w:sz w:val="24"/>
+          <w:szCs w:val="24"/>
+        </w:rPr>
+        <w:t>;</w:t>
+      </w:r>
+    </w:p>
+    <w:p>
+      <w:pPr>
+        <w:pStyle w:val="ListParagraph"/>
+        <w:numPr>
+          <w:ilvl w:val="0"/>
+          <w:numId w:val="8"/>
+        </w:numPr>
+        <w:rPr>
+          <w:rFonts w:ascii="Times New Roman" w:hAnsi="Times New Roman" w:cs="Times New Roman"/>
+          <w:noProof/>
+          <w:sz w:val="24"/>
+          <w:szCs w:val="24"/>
+        </w:rPr>
+      </w:pPr>
+      <w:r>
+        <w:rPr>
+          <w:rFonts w:ascii="Times New Roman" w:hAnsi="Times New Roman" w:cs="Times New Roman"/>
+          <w:noProof/>
+          <w:sz w:val="24"/>
+          <w:szCs w:val="24"/>
+        </w:rPr>
+        <w:t xml:space="preserve">properties </w:t>
+      </w:r>
+      <w:r>
+        <w:rPr>
+          <w:rFonts w:ascii="Times New Roman" w:hAnsi="Times New Roman" w:cs="Times New Roman"/>
+          <w:noProof/>
+          <w:sz w:val="24"/>
+          <w:szCs w:val="24"/>
+        </w:rPr>
+        <w:t>(</w:t>
+      </w:r>
+      <w:r>
+        <w:rPr>
+          <w:rFonts w:ascii="Times New Roman" w:hAnsi="Times New Roman" w:cs="Times New Roman"/>
+          <w:noProof/>
+          <w:sz w:val="24"/>
+          <w:szCs w:val="24"/>
+        </w:rPr>
+        <w:t>that are set on the object instance after it is constructed or returned from a factory method</w:t>
+      </w:r>
+      <w:r>
+        <w:rPr>
+          <w:rFonts w:ascii="Times New Roman" w:hAnsi="Times New Roman" w:cs="Times New Roman"/>
+          <w:noProof/>
+          <w:sz w:val="24"/>
+          <w:szCs w:val="24"/>
+        </w:rPr>
+        <w:t>)</w:t>
+      </w:r>
+      <w:r>
+        <w:rPr>
+          <w:rFonts w:ascii="Times New Roman" w:hAnsi="Times New Roman" w:cs="Times New Roman"/>
+          <w:noProof/>
+          <w:sz w:val="24"/>
+          <w:szCs w:val="24"/>
+        </w:rPr>
+        <w:t>.</w:t>
+      </w:r>
+    </w:p>
+    <w:p>
+      <w:pPr>
+        <w:ind w:firstLine="567"/>
+        <w:rPr>
+          <w:rFonts w:ascii="Times New Roman" w:hAnsi="Times New Roman" w:cs="Times New Roman"/>
+          <w:sz w:val="24"/>
+          <w:szCs w:val="24"/>
+        </w:rPr>
+      </w:pPr>
+      <w:r>
+        <w:t xml:space="preserve">DI exists in two major variants: </w:t>
+      </w:r>
+      <w:hyperlink r:id="rId17" w:anchor="beans-constructor-injection" w:history="1">
+        <w:r>
+          <w:rPr>
+            <w:rStyle w:val="Hyperlink"/>
+          </w:rPr>
+          <w:t>Constructor-based dependency injection</w:t>
+        </w:r>
+      </w:hyperlink>
+      <w:r>
+        <w:t xml:space="preserve"> and </w:t>
+      </w:r>
+      <w:hyperlink r:id="rId18" w:anchor="beans-setter-injection" w:history="1">
+        <w:r>
+          <w:rPr>
+            <w:rStyle w:val="Hyperlink"/>
+          </w:rPr>
+          <w:t>Setter-based dependency injection</w:t>
+        </w:r>
+      </w:hyperlink>
+      <w:r>
+        <w:t>.</w:t>
+      </w:r>
+      <w:r>
+        <w:t xml:space="preserve"> </w:t>
+      </w:r>
+      <w:r>
+        <w:t xml:space="preserve">Calling a </w:t>
+      </w:r>
+      <w:r>
+        <w:rPr>
+          <w:rStyle w:val="HTMLCode"/>
+          <w:rFonts w:eastAsiaTheme="minorEastAsia"/>
+        </w:rPr>
+        <w:t>static</w:t>
+      </w:r>
+      <w:r>
+        <w:t xml:space="preserve"> factory method with specific arguments to construct the bean is nearly equivalent, and this discussion treats arguments to a constructor and to a </w:t>
+      </w:r>
+      <w:r>
+        <w:rPr>
+          <w:rStyle w:val="HTMLCode"/>
+          <w:rFonts w:eastAsiaTheme="minorEastAsia"/>
+        </w:rPr>
+        <w:t>static</w:t>
+      </w:r>
+      <w:r>
+        <w:t xml:space="preserve"> factory method similarly.</w:t>
+      </w:r>
+      <w:bookmarkStart w:id="0" w:name="_GoBack"/>
+      <w:bookmarkEnd w:id="0"/>
+    </w:p>
+    <w:p>
+      <w:pPr>
+        <w:pStyle w:val="Heading1"/>
+        <w:numPr>
+          <w:ilvl w:val="0"/>
+          <w:numId w:val="1"/>
+        </w:numPr>
+        <w:spacing w:after="120"/>
+        <w:ind w:left="357" w:hanging="357"/>
+        <w:jc w:val="center"/>
+        <w:rPr>
+          <w:rFonts w:ascii="Times New Roman" w:hAnsi="Times New Roman" w:cs="Times New Roman"/>
+          <w:sz w:val="32"/>
+          <w:szCs w:val="24"/>
+        </w:rPr>
+      </w:pPr>
+      <w:r>
+        <w:rPr>
+          <w:rFonts w:ascii="Times New Roman" w:hAnsi="Times New Roman" w:cs="Times New Roman"/>
+          <w:sz w:val="32"/>
+          <w:szCs w:val="24"/>
+        </w:rPr>
         <w:t>References</w:t>
       </w:r>
     </w:p>
@@ -1613,7 +1809,7 @@
         </w:rPr>
         <w:t xml:space="preserve"> - </w:t>
       </w:r>
-      <w:hyperlink r:id="rId17" w:history="1">
+      <w:hyperlink r:id="rId19" w:history="1">
         <w:r>
           <w:rPr>
             <w:rStyle w:val="Hyperlink"/>
@@ -1934,6 +2130,119 @@
     </w:lvl>
   </w:abstractNum>
   <w:abstractNum w:abstractNumId="2">
+    <w:nsid w:val="31194F46"/>
+    <w:multiLevelType w:val="hybridMultilevel"/>
+    <w:tmpl w:val="0E36AEB2"/>
+    <w:lvl w:ilvl="0" w:tplc="04090001">
+      <w:start w:val="1"/>
+      <w:numFmt w:val="bullet"/>
+      <w:lvlText w:val=""/>
+      <w:lvlJc w:val="left"/>
+      <w:pPr>
+        <w:ind w:left="1287" w:hanging="360"/>
+      </w:pPr>
+      <w:rPr>
+        <w:rFonts w:ascii="Symbol" w:hAnsi="Symbol" w:hint="default"/>
+      </w:rPr>
+    </w:lvl>
+    <w:lvl w:ilvl="1" w:tplc="04090003" w:tentative="1">
+      <w:start w:val="1"/>
+      <w:numFmt w:val="bullet"/>
+      <w:lvlText w:val="o"/>
+      <w:lvlJc w:val="left"/>
+      <w:pPr>
+        <w:ind w:left="2007" w:hanging="360"/>
+      </w:pPr>
+      <w:rPr>
+        <w:rFonts w:ascii="Courier New" w:hAnsi="Courier New" w:cs="Courier New" w:hint="default"/>
+      </w:rPr>
+    </w:lvl>
+    <w:lvl w:ilvl="2" w:tplc="04090005" w:tentative="1">
+      <w:start w:val="1"/>
+      <w:numFmt w:val="bullet"/>
+      <w:lvlText w:val=""/>
+      <w:lvlJc w:val="left"/>
+      <w:pPr>
+        <w:ind w:left="2727" w:hanging="360"/>
+      </w:pPr>
+      <w:rPr>
+        <w:rFonts w:ascii="Wingdings" w:hAnsi="Wingdings" w:hint="default"/>
+      </w:rPr>
+    </w:lvl>
+    <w:lvl w:ilvl="3" w:tplc="04090001" w:tentative="1">
+      <w:start w:val="1"/>
+      <w:numFmt w:val="bullet"/>
+      <w:lvlText w:val=""/>
+      <w:lvlJc w:val="left"/>
+      <w:pPr>
+        <w:ind w:left="3447" w:hanging="360"/>
+      </w:pPr>
+      <w:rPr>
+        <w:rFonts w:ascii="Symbol" w:hAnsi="Symbol" w:hint="default"/>
+      </w:rPr>
+    </w:lvl>
+    <w:lvl w:ilvl="4" w:tplc="04090003" w:tentative="1">
+      <w:start w:val="1"/>
+      <w:numFmt w:val="bullet"/>
+      <w:lvlText w:val="o"/>
+      <w:lvlJc w:val="left"/>
+      <w:pPr>
+        <w:ind w:left="4167" w:hanging="360"/>
+      </w:pPr>
+      <w:rPr>
+        <w:rFonts w:ascii="Courier New" w:hAnsi="Courier New" w:cs="Courier New" w:hint="default"/>
+      </w:rPr>
+    </w:lvl>
+    <w:lvl w:ilvl="5" w:tplc="04090005" w:tentative="1">
+      <w:start w:val="1"/>
+      <w:numFmt w:val="bullet"/>
+      <w:lvlText w:val=""/>
+      <w:lvlJc w:val="left"/>
+      <w:pPr>
+        <w:ind w:left="4887" w:hanging="360"/>
+      </w:pPr>
+      <w:rPr>
+        <w:rFonts w:ascii="Wingdings" w:hAnsi="Wingdings" w:hint="default"/>
+      </w:rPr>
+    </w:lvl>
+    <w:lvl w:ilvl="6" w:tplc="04090001" w:tentative="1">
+      <w:start w:val="1"/>
+      <w:numFmt w:val="bullet"/>
+      <w:lvlText w:val=""/>
+      <w:lvlJc w:val="left"/>
+      <w:pPr>
+        <w:ind w:left="5607" w:hanging="360"/>
+      </w:pPr>
+      <w:rPr>
+        <w:rFonts w:ascii="Symbol" w:hAnsi="Symbol" w:hint="default"/>
+      </w:rPr>
+    </w:lvl>
+    <w:lvl w:ilvl="7" w:tplc="04090003" w:tentative="1">
+      <w:start w:val="1"/>
+      <w:numFmt w:val="bullet"/>
+      <w:lvlText w:val="o"/>
+      <w:lvlJc w:val="left"/>
+      <w:pPr>
+        <w:ind w:left="6327" w:hanging="360"/>
+      </w:pPr>
+      <w:rPr>
+        <w:rFonts w:ascii="Courier New" w:hAnsi="Courier New" w:cs="Courier New" w:hint="default"/>
+      </w:rPr>
+    </w:lvl>
+    <w:lvl w:ilvl="8" w:tplc="04090005" w:tentative="1">
+      <w:start w:val="1"/>
+      <w:numFmt w:val="bullet"/>
+      <w:lvlText w:val=""/>
+      <w:lvlJc w:val="left"/>
+      <w:pPr>
+        <w:ind w:left="7047" w:hanging="360"/>
+      </w:pPr>
+      <w:rPr>
+        <w:rFonts w:ascii="Wingdings" w:hAnsi="Wingdings" w:hint="default"/>
+      </w:rPr>
+    </w:lvl>
+  </w:abstractNum>
+  <w:abstractNum w:abstractNumId="3">
     <w:nsid w:val="378659FD"/>
     <w:multiLevelType w:val="hybridMultilevel"/>
     <w:tmpl w:val="20C8FAAE"/>
@@ -2046,7 +2355,7 @@
       </w:rPr>
     </w:lvl>
   </w:abstractNum>
-  <w:abstractNum w:abstractNumId="3">
+  <w:abstractNum w:abstractNumId="4">
     <w:nsid w:val="38501EBE"/>
     <w:multiLevelType w:val="hybridMultilevel"/>
     <w:tmpl w:val="1E1A2510"/>
@@ -2159,7 +2468,7 @@
       </w:rPr>
     </w:lvl>
   </w:abstractNum>
-  <w:abstractNum w:abstractNumId="4">
+  <w:abstractNum w:abstractNumId="5">
     <w:nsid w:val="52E97591"/>
     <w:multiLevelType w:val="multilevel"/>
     <w:tmpl w:val="0419001F"/>
@@ -2245,7 +2554,7 @@
       </w:pPr>
     </w:lvl>
   </w:abstractNum>
-  <w:abstractNum w:abstractNumId="5">
+  <w:abstractNum w:abstractNumId="6">
     <w:nsid w:val="6A591911"/>
     <w:multiLevelType w:val="hybridMultilevel"/>
     <w:tmpl w:val="CAD83670"/>
@@ -2358,7 +2667,7 @@
       </w:rPr>
     </w:lvl>
   </w:abstractNum>
-  <w:abstractNum w:abstractNumId="6">
+  <w:abstractNum w:abstractNumId="7">
     <w:nsid w:val="78F6458B"/>
     <w:multiLevelType w:val="hybridMultilevel"/>
     <w:tmpl w:val="6FA466B0"/>
@@ -2472,24 +2781,27 @@
     </w:lvl>
   </w:abstractNum>
   <w:num w:numId="1">
-    <w:abstractNumId w:val="4"/>
+    <w:abstractNumId w:val="5"/>
   </w:num>
   <w:num w:numId="2">
-    <w:abstractNumId w:val="5"/>
+    <w:abstractNumId w:val="6"/>
   </w:num>
   <w:num w:numId="3">
     <w:abstractNumId w:val="0"/>
   </w:num>
   <w:num w:numId="4">
-    <w:abstractNumId w:val="6"/>
+    <w:abstractNumId w:val="7"/>
   </w:num>
   <w:num w:numId="5">
     <w:abstractNumId w:val="1"/>
   </w:num>
   <w:num w:numId="6">
+    <w:abstractNumId w:val="4"/>
+  </w:num>
+  <w:num w:numId="7">
     <w:abstractNumId w:val="3"/>
   </w:num>
-  <w:num w:numId="7">
+  <w:num w:numId="8">
     <w:abstractNumId w:val="2"/>
   </w:num>
 </w:numbering>

</xml_diff>

<commit_message>
* project "SpringIO":    + add new examples (property based injection; inner class injection).    ! update docs.
</commit_message>
<xml_diff>
--- a/Spring/SpringIO/docs/Spring Core.docx
+++ b/Spring/SpringIO/docs/Spring Core.docx
@@ -1583,16 +1583,7 @@
           <w:sz w:val="24"/>
           <w:szCs w:val="24"/>
         </w:rPr>
-        <w:t>constructor arguments</w:t>
-      </w:r>
-      <w:r>
-        <w:rPr>
-          <w:rFonts w:ascii="Times New Roman" w:hAnsi="Times New Roman" w:cs="Times New Roman"/>
-          <w:noProof/>
-          <w:sz w:val="24"/>
-          <w:szCs w:val="24"/>
-        </w:rPr>
-        <w:t>;</w:t>
+        <w:t>constructor arguments;</w:t>
       </w:r>
     </w:p>
     <w:p>
@@ -1617,16 +1608,7 @@
           <w:szCs w:val="24"/>
         </w:rPr>
         <w:lastRenderedPageBreak/>
-        <w:t>arguments to a factory method</w:t>
-      </w:r>
-      <w:r>
-        <w:rPr>
-          <w:rFonts w:ascii="Times New Roman" w:hAnsi="Times New Roman" w:cs="Times New Roman"/>
-          <w:noProof/>
-          <w:sz w:val="24"/>
-          <w:szCs w:val="24"/>
-        </w:rPr>
-        <w:t>;</w:t>
+        <w:t>arguments to a factory method;</w:t>
       </w:r>
     </w:p>
     <w:p>
@@ -1692,11 +1674,6 @@
     <w:p>
       <w:pPr>
         <w:ind w:firstLine="567"/>
-        <w:rPr>
-          <w:rFonts w:ascii="Times New Roman" w:hAnsi="Times New Roman" w:cs="Times New Roman"/>
-          <w:sz w:val="24"/>
-          <w:szCs w:val="24"/>
-        </w:rPr>
       </w:pPr>
       <w:r>
         <w:t xml:space="preserve">DI exists in two major variants: </w:t>
@@ -1721,13 +1698,7 @@
         </w:r>
       </w:hyperlink>
       <w:r>
-        <w:t>.</w:t>
-      </w:r>
-      <w:r>
-        <w:t xml:space="preserve"> </w:t>
-      </w:r>
-      <w:r>
-        <w:t xml:space="preserve">Calling a </w:t>
+        <w:t xml:space="preserve">. Calling a </w:t>
       </w:r>
       <w:r>
         <w:rPr>
@@ -1749,8 +1720,108 @@
       <w:r>
         <w:t xml:space="preserve"> factory method similarly.</w:t>
       </w:r>
+    </w:p>
+    <w:p>
+      <w:pPr>
+        <w:rPr>
+          <w:b/>
+        </w:rPr>
+      </w:pPr>
+      <w:r>
+        <w:rPr>
+          <w:b/>
+        </w:rPr>
+        <w:t>Constructor Argument Resolution</w:t>
+      </w:r>
+      <w:r>
+        <w:rPr>
+          <w:b/>
+        </w:rPr>
+        <w:t>:</w:t>
+      </w:r>
+    </w:p>
+    <w:p>
+      <w:pPr>
+        <w:ind w:firstLine="567"/>
+        <w:rPr>
+          <w:rFonts w:ascii="Times New Roman" w:hAnsi="Times New Roman" w:cs="Times New Roman"/>
+          <w:noProof/>
+          <w:sz w:val="24"/>
+          <w:szCs w:val="24"/>
+        </w:rPr>
+      </w:pPr>
+      <w:r>
+        <w:rPr>
+          <w:rFonts w:ascii="Times New Roman" w:hAnsi="Times New Roman" w:cs="Times New Roman"/>
+          <w:noProof/>
+          <w:sz w:val="24"/>
+          <w:szCs w:val="24"/>
+        </w:rPr>
+        <w:t>Constructor argument resolution matching occurs by using the argument’s type. If no potential ambiguity exists in the constructor arguments of a bean definition, the order in which the constructor arguments are defined in a bean definition is the order in which those arguments are supplied to the appropriate constructor when the bean is being instantiated.</w:t>
+      </w:r>
+    </w:p>
+    <w:p>
+      <w:pPr>
+        <w:rPr>
+          <w:b/>
+        </w:rPr>
+      </w:pPr>
+      <w:r>
+        <w:rPr>
+          <w:b/>
+        </w:rPr>
+        <w:t>Setter-based Dependency Injection</w:t>
+      </w:r>
       <w:bookmarkStart w:id="0" w:name="_GoBack"/>
       <w:bookmarkEnd w:id="0"/>
+    </w:p>
+    <w:p>
+      <w:pPr>
+        <w:ind w:firstLine="567"/>
+        <w:rPr>
+          <w:rFonts w:ascii="Times New Roman" w:hAnsi="Times New Roman" w:cs="Times New Roman"/>
+          <w:noProof/>
+          <w:sz w:val="24"/>
+          <w:szCs w:val="24"/>
+        </w:rPr>
+      </w:pPr>
+      <w:r>
+        <w:rPr>
+          <w:rFonts w:ascii="Times New Roman" w:hAnsi="Times New Roman" w:cs="Times New Roman"/>
+          <w:noProof/>
+          <w:sz w:val="24"/>
+          <w:szCs w:val="24"/>
+        </w:rPr>
+        <w:t xml:space="preserve">Setter-based DI is accomplished by the container calling setter methods on your beans after invoking a no-argument constructor or a no-argument </w:t>
+      </w:r>
+      <w:r>
+        <w:rPr>
+          <w:rFonts w:ascii="Times New Roman" w:hAnsi="Times New Roman" w:cs="Times New Roman"/>
+          <w:noProof/>
+          <w:sz w:val="24"/>
+          <w:szCs w:val="24"/>
+        </w:rPr>
+        <w:t>static</w:t>
+      </w:r>
+      <w:r>
+        <w:rPr>
+          <w:rFonts w:ascii="Times New Roman" w:hAnsi="Times New Roman" w:cs="Times New Roman"/>
+          <w:noProof/>
+          <w:sz w:val="24"/>
+          <w:szCs w:val="24"/>
+        </w:rPr>
+        <w:t xml:space="preserve"> factory method to instantiate your bean.</w:t>
+      </w:r>
+    </w:p>
+    <w:p>
+      <w:pPr>
+        <w:ind w:firstLine="567"/>
+        <w:rPr>
+          <w:rFonts w:ascii="Times New Roman" w:hAnsi="Times New Roman" w:cs="Times New Roman"/>
+          <w:sz w:val="24"/>
+          <w:szCs w:val="24"/>
+        </w:rPr>
+      </w:pPr>
     </w:p>
     <w:p>
       <w:pPr>
@@ -3227,6 +3298,48 @@
       <w:szCs w:val="28"/>
     </w:rPr>
   </w:style>
+  <w:style w:type="paragraph" w:styleId="Heading5">
+    <w:name w:val="heading 5"/>
+    <w:basedOn w:val="Normal"/>
+    <w:next w:val="Normal"/>
+    <w:link w:val="Heading5Char"/>
+    <w:uiPriority w:val="9"/>
+    <w:semiHidden/>
+    <w:unhideWhenUsed/>
+    <w:qFormat/>
+    <w:rsid w:val="00C42492"/>
+    <w:pPr>
+      <w:keepNext/>
+      <w:keepLines/>
+      <w:spacing w:before="40" w:after="0"/>
+      <w:outlineLvl w:val="4"/>
+    </w:pPr>
+    <w:rPr>
+      <w:rFonts w:asciiTheme="majorHAnsi" w:eastAsiaTheme="majorEastAsia" w:hAnsiTheme="majorHAnsi" w:cstheme="majorBidi"/>
+      <w:color w:val="365F91" w:themeColor="accent1" w:themeShade="BF"/>
+    </w:rPr>
+  </w:style>
+  <w:style w:type="paragraph" w:styleId="Heading6">
+    <w:name w:val="heading 6"/>
+    <w:basedOn w:val="Normal"/>
+    <w:next w:val="Normal"/>
+    <w:link w:val="Heading6Char"/>
+    <w:uiPriority w:val="9"/>
+    <w:semiHidden/>
+    <w:unhideWhenUsed/>
+    <w:qFormat/>
+    <w:rsid w:val="00012420"/>
+    <w:pPr>
+      <w:keepNext/>
+      <w:keepLines/>
+      <w:spacing w:before="40" w:after="0"/>
+      <w:outlineLvl w:val="5"/>
+    </w:pPr>
+    <w:rPr>
+      <w:rFonts w:asciiTheme="majorHAnsi" w:eastAsiaTheme="majorEastAsia" w:hAnsiTheme="majorHAnsi" w:cstheme="majorBidi"/>
+      <w:color w:val="243F60" w:themeColor="accent1" w:themeShade="7F"/>
+    </w:rPr>
+  </w:style>
   <w:style w:type="character" w:default="1" w:styleId="DefaultParagraphFont">
     <w:name w:val="Default Paragraph Font"/>
     <w:uiPriority w:val="1"/>
@@ -3443,6 +3556,32 @@
     <w:name w:val="hljs-string"/>
     <w:basedOn w:val="DefaultParagraphFont"/>
     <w:rsid w:val="002B4E63"/>
+  </w:style>
+  <w:style w:type="character" w:customStyle="1" w:styleId="Heading6Char">
+    <w:name w:val="Heading 6 Char"/>
+    <w:basedOn w:val="DefaultParagraphFont"/>
+    <w:link w:val="Heading6"/>
+    <w:uiPriority w:val="9"/>
+    <w:semiHidden/>
+    <w:rsid w:val="00012420"/>
+    <w:rPr>
+      <w:rFonts w:asciiTheme="majorHAnsi" w:eastAsiaTheme="majorEastAsia" w:hAnsiTheme="majorHAnsi" w:cstheme="majorBidi"/>
+      <w:color w:val="243F60" w:themeColor="accent1" w:themeShade="7F"/>
+      <w:lang w:val="en-US"/>
+    </w:rPr>
+  </w:style>
+  <w:style w:type="character" w:customStyle="1" w:styleId="Heading5Char">
+    <w:name w:val="Heading 5 Char"/>
+    <w:basedOn w:val="DefaultParagraphFont"/>
+    <w:link w:val="Heading5"/>
+    <w:uiPriority w:val="9"/>
+    <w:semiHidden/>
+    <w:rsid w:val="00C42492"/>
+    <w:rPr>
+      <w:rFonts w:asciiTheme="majorHAnsi" w:eastAsiaTheme="majorEastAsia" w:hAnsiTheme="majorHAnsi" w:cstheme="majorBidi"/>
+      <w:color w:val="365F91" w:themeColor="accent1" w:themeShade="BF"/>
+      <w:lang w:val="en-US"/>
+    </w:rPr>
   </w:style>
 </w:styles>
 </file>

</xml_diff>